<commit_message>
commit tài liệu đặc tả Project
</commit_message>
<xml_diff>
--- a/SRS_LTDD2.docx
+++ b/SRS_LTDD2.docx
@@ -1,6 +1,6 @@
 
 <file path=word/document.xml><?xml version="1.0" encoding="utf-8"?>
-<w:document xmlns:wpc="http://schemas.microsoft.com/office/word/2010/wordprocessingCanvas" xmlns:mc="http://schemas.openxmlformats.org/markup-compatibility/2006" xmlns:o="urn:schemas-microsoft-com:office:office" xmlns:r="http://schemas.openxmlformats.org/officeDocument/2006/relationships" xmlns:m="http://schemas.openxmlformats.org/officeDocument/2006/math" xmlns:v="urn:schemas-microsoft-com:vml" xmlns:wp14="http://schemas.microsoft.com/office/word/2010/wordprocessingDrawing" xmlns:wp="http://schemas.openxmlformats.org/drawingml/2006/wordprocessingDrawing" xmlns:w10="urn:schemas-microsoft-com:office:word" xmlns:w="http://schemas.openxmlformats.org/wordprocessingml/2006/main" xmlns:w14="http://schemas.microsoft.com/office/word/2010/wordml" xmlns:w15="http://schemas.microsoft.com/office/word/2012/wordml" xmlns:wpg="http://schemas.microsoft.com/office/word/2010/wordprocessingGroup" xmlns:wpi="http://schemas.microsoft.com/office/word/2010/wordprocessingInk" xmlns:wne="http://schemas.microsoft.com/office/word/2006/wordml" xmlns:wps="http://schemas.microsoft.com/office/word/2010/wordprocessingShape" mc:Ignorable="w14 w15 wp14">
+<w:document xmlns:wpc="http://schemas.microsoft.com/office/word/2010/wordprocessingCanvas" xmlns:cx="http://schemas.microsoft.com/office/drawing/2014/chartex" xmlns:mc="http://schemas.openxmlformats.org/markup-compatibility/2006" xmlns:o="urn:schemas-microsoft-com:office:office" xmlns:r="http://schemas.openxmlformats.org/officeDocument/2006/relationships" xmlns:m="http://schemas.openxmlformats.org/officeDocument/2006/math" xmlns:v="urn:schemas-microsoft-com:vml" xmlns:wp14="http://schemas.microsoft.com/office/word/2010/wordprocessingDrawing" xmlns:wp="http://schemas.openxmlformats.org/drawingml/2006/wordprocessingDrawing" xmlns:w10="urn:schemas-microsoft-com:office:word" xmlns:w="http://schemas.openxmlformats.org/wordprocessingml/2006/main" xmlns:w14="http://schemas.microsoft.com/office/word/2010/wordml" xmlns:w15="http://schemas.microsoft.com/office/word/2012/wordml" xmlns:w16se="http://schemas.microsoft.com/office/word/2015/wordml/symex" xmlns:wpg="http://schemas.microsoft.com/office/word/2010/wordprocessingGroup" xmlns:wpi="http://schemas.microsoft.com/office/word/2010/wordprocessingInk" xmlns:wne="http://schemas.microsoft.com/office/word/2006/wordml" xmlns:wps="http://schemas.microsoft.com/office/word/2010/wordprocessingShape" mc:Ignorable="w14 w15 w16se wp14">
   <w:body>
     <w:p>
       <w:pPr>
@@ -4492,6 +4492,7 @@
           <w:docPartUnique/>
         </w:docPartObj>
       </w:sdtPr>
+      <w:sdtEndPr/>
       <w:sdtContent>
         <w:p>
           <w:pPr>
@@ -5343,15 +5344,7 @@
         <w:ind w:left="580" w:right="721" w:firstLine="360"/>
       </w:pPr>
       <w:r>
-        <w:t xml:space="preserve">Môn di động 2 là môn nâng cao của di động 1. Môn học này giúp sinh viên phát triển kỹ năng lập trình, tự tiềm kiếm, cập nhật kiến thức mới giúp áp dụng cho các dự </w:t>
-      </w:r>
-      <w:proofErr w:type="gramStart"/>
-      <w:r>
-        <w:t>án</w:t>
-      </w:r>
-      <w:proofErr w:type="gramEnd"/>
-      <w:r>
-        <w:t xml:space="preserve"> thực tế.</w:t>
+        <w:t>Môn di động 2 là môn nâng cao của di động 1. Môn học này giúp sinh viên phát triển kỹ năng lập trình, tự tiềm kiếm, cập nhật kiến thức mới giúp áp dụng cho các dự án thực tế.</w:t>
       </w:r>
     </w:p>
     <w:p>
@@ -5361,15 +5354,7 @@
         <w:ind w:left="580" w:right="970" w:firstLine="360"/>
       </w:pPr>
       <w:r>
-        <w:t xml:space="preserve">Kiến thức mới: API, JSON, splash screen, navigation drawer, tìm hiểu và sử dụng </w:t>
-      </w:r>
-      <w:proofErr w:type="gramStart"/>
-      <w:r>
-        <w:t>thư</w:t>
-      </w:r>
-      <w:proofErr w:type="gramEnd"/>
-      <w:r>
-        <w:t xml:space="preserve"> viện Volley, thư viện Picasso.</w:t>
+        <w:t>Kiến thức mới: API, JSON, splash screen, navigation drawer, tìm hiểu và sử dụng thư viện Volley, thư viện Picasso.</w:t>
       </w:r>
     </w:p>
     <w:p>
@@ -5861,7 +5846,6 @@
         <w:lastRenderedPageBreak/>
         <w:t>Game đuổi hình bắt chữ</w:t>
       </w:r>
-      <w:proofErr w:type="gramStart"/>
       <w:r>
         <w:t> </w:t>
       </w:r>
@@ -5876,19 +5860,7 @@
         <w:t xml:space="preserve"> </w:t>
       </w:r>
       <w:r>
-        <w:t>rất</w:t>
-      </w:r>
-      <w:proofErr w:type="gramEnd"/>
-      <w:r>
-        <w:t xml:space="preserve"> thích hợp khi chơi cùng bạn bè và mọi người trong gia đình. Bên cạnh đó</w:t>
-      </w:r>
-      <w:proofErr w:type="gramStart"/>
-      <w:r>
-        <w:t>,  game</w:t>
-      </w:r>
-      <w:proofErr w:type="gramEnd"/>
-      <w:r>
-        <w:t xml:space="preserve"> nhẹ nhàng này còn rất thích hợp luyện tay, luyện mắt cho các em nhỏ. </w:t>
+        <w:t>rất thích hợp khi chơi cùng bạn bè và mọi người trong gia đình. Bên cạnh đó,  game nhẹ nhàng này còn rất thích hợp luyện tay, luyện mắt cho các em nhỏ. </w:t>
       </w:r>
     </w:p>
     <w:p>
@@ -6003,23 +5975,7 @@
         <w:t xml:space="preserve">Game </w:t>
       </w:r>
       <w:r>
-        <w:t xml:space="preserve">này có lối chơi đơn giản, bạn chỉ cần tìm những con số hoặc chữ cái </w:t>
-      </w:r>
-      <w:proofErr w:type="gramStart"/>
-      <w:r>
-        <w:t>theo</w:t>
-      </w:r>
-      <w:proofErr w:type="gramEnd"/>
-      <w:r>
-        <w:t xml:space="preserve"> thứ tự yêu cầu của từng màn chơi, khoanh tròn chúng cho đến hết, bạn sẽ chiến thắng và sang màn chơi mới. Những level đầu sẽ khá đơn giản và bạn dễ dàng có thể vượt qua nhưng độ khó sẽ được tăng </w:t>
-      </w:r>
-      <w:proofErr w:type="gramStart"/>
-      <w:r>
-        <w:t>theo</w:t>
-      </w:r>
-      <w:proofErr w:type="gramEnd"/>
-      <w:r>
-        <w:t xml:space="preserve"> level.</w:t>
+        <w:t>này có lối chơi đơn giản, bạn chỉ cần tìm những con số hoặc chữ cái theo thứ tự yêu cầu của từng màn chơi, khoanh tròn chúng cho đến hết, bạn sẽ chiến thắng và sang màn chơi mới. Những level đầu sẽ khá đơn giản và bạn dễ dàng có thể vượt qua nhưng độ khó sẽ được tăng theo level.</w:t>
       </w:r>
       <w:r>
         <w:t xml:space="preserve"> </w:t>
@@ -6033,15 +5989,7 @@
         <w:jc w:val="both"/>
       </w:pPr>
       <w:r>
-        <w:t xml:space="preserve">Phạm </w:t>
-      </w:r>
-      <w:proofErr w:type="gramStart"/>
-      <w:r>
-        <w:t>vi</w:t>
-      </w:r>
-      <w:proofErr w:type="gramEnd"/>
-      <w:r>
-        <w:t xml:space="preserve"> đề tài:</w:t>
+        <w:t>Phạm vi đề tài:</w:t>
       </w:r>
     </w:p>
     <w:p>
@@ -6273,16 +6221,11 @@
         <w:t xml:space="preserve">Chức năng #1: Màn hình </w:t>
       </w:r>
       <w:r>
-        <w:t xml:space="preserve">nhập </w:t>
-      </w:r>
-      <w:proofErr w:type="gramStart"/>
-      <w:r>
-        <w:t>tên</w:t>
+        <w:t>nhập tên</w:t>
       </w:r>
       <w:r>
         <w:t>(</w:t>
       </w:r>
-      <w:proofErr w:type="gramEnd"/>
       <w:r>
         <w:t>Trương Quốc Khánh</w:t>
       </w:r>
@@ -9434,7 +9377,6 @@
           <w:sz w:val="24"/>
         </w:rPr>
       </w:pPr>
-      <w:proofErr w:type="gramStart"/>
       <w:r>
         <w:rPr>
           <w:b/>
@@ -9448,15 +9390,7 @@
           <w:b/>
           <w:sz w:val="24"/>
         </w:rPr>
-        <w:t>Chức</w:t>
-      </w:r>
-      <w:proofErr w:type="gramEnd"/>
-      <w:r>
-        <w:rPr>
-          <w:b/>
-          <w:sz w:val="24"/>
-        </w:rPr>
-        <w:t xml:space="preserve"> năng #4: Màn hình giao diện 4 (Phạm Đức Huy)</w:t>
+        <w:t>Chức năng #4: Màn hình giao diện 4 (Phạm Đức Huy)</w:t>
       </w:r>
     </w:p>
     <w:p>
@@ -9491,6 +9425,15 @@
         </w:rPr>
         <w:t>Màn hình chi tiết kết quả chơi</w:t>
       </w:r>
+      <w:r>
+        <w:rPr>
+          <w:b/>
+          <w:sz w:val="24"/>
+        </w:rPr>
+        <w:t xml:space="preserve"> (Point)</w:t>
+      </w:r>
+      <w:bookmarkStart w:id="6" w:name="_GoBack"/>
+      <w:bookmarkEnd w:id="6"/>
     </w:p>
     <w:p>
       <w:pPr>
@@ -9520,6 +9463,14 @@
         </w:rPr>
         <w:t>Hình 1 Màn hình kết quả chơi</w:t>
       </w:r>
+    </w:p>
+    <w:p>
+      <w:pPr>
+        <w:jc w:val="center"/>
+        <w:rPr>
+          <w:sz w:val="18"/>
+        </w:rPr>
+      </w:pPr>
     </w:p>
     <w:p>
       <w:pPr>
@@ -9533,6 +9484,47 @@
           <w:cols w:space="720"/>
         </w:sectPr>
       </w:pPr>
+      <w:r>
+        <w:rPr>
+          <w:noProof/>
+          <w:lang w:bidi="ar-SA"/>
+        </w:rPr>
+        <w:drawing>
+          <wp:inline distT="0" distB="0" distL="0" distR="0" wp14:anchorId="31BC852B" wp14:editId="3DB10959">
+            <wp:extent cx="2571750" cy="4581525"/>
+            <wp:effectExtent l="0" t="0" r="0" b="9525"/>
+            <wp:docPr id="5" name="Picture 5"/>
+            <wp:cNvGraphicFramePr>
+              <a:graphicFrameLocks xmlns:a="http://schemas.openxmlformats.org/drawingml/2006/main" noChangeAspect="1"/>
+            </wp:cNvGraphicFramePr>
+            <a:graphic xmlns:a="http://schemas.openxmlformats.org/drawingml/2006/main">
+              <a:graphicData uri="http://schemas.openxmlformats.org/drawingml/2006/picture">
+                <pic:pic xmlns:pic="http://schemas.openxmlformats.org/drawingml/2006/picture">
+                  <pic:nvPicPr>
+                    <pic:cNvPr id="1" name=""/>
+                    <pic:cNvPicPr/>
+                  </pic:nvPicPr>
+                  <pic:blipFill>
+                    <a:blip r:embed="rId15"/>
+                    <a:stretch>
+                      <a:fillRect/>
+                    </a:stretch>
+                  </pic:blipFill>
+                  <pic:spPr>
+                    <a:xfrm>
+                      <a:off x="0" y="0"/>
+                      <a:ext cx="2571750" cy="4581525"/>
+                    </a:xfrm>
+                    <a:prstGeom prst="rect">
+                      <a:avLst/>
+                    </a:prstGeom>
+                  </pic:spPr>
+                </pic:pic>
+              </a:graphicData>
+            </a:graphic>
+          </wp:inline>
+        </w:drawing>
+      </w:r>
     </w:p>
     <w:p>
       <w:pPr>
@@ -9605,13 +9597,14 @@
         <w:tc>
           <w:tcPr>
             <w:tcW w:w="2130" w:type="dxa"/>
-            <w:shd w:val="clear" w:color="auto" w:fill="808080"/>
+            <w:shd w:val="clear" w:color="auto" w:fill="7E7E7E"/>
           </w:tcPr>
           <w:p>
             <w:pPr>
               <w:pStyle w:val="TableParagraph"/>
               <w:spacing w:line="273" w:lineRule="exact"/>
-              <w:ind w:left="702"/>
+              <w:ind w:left="0" w:right="688"/>
+              <w:jc w:val="right"/>
               <w:rPr>
                 <w:sz w:val="24"/>
               </w:rPr>
@@ -9628,7 +9621,7 @@
         <w:tc>
           <w:tcPr>
             <w:tcW w:w="2926" w:type="dxa"/>
-            <w:shd w:val="clear" w:color="auto" w:fill="808080"/>
+            <w:shd w:val="clear" w:color="auto" w:fill="7E7E7E"/>
           </w:tcPr>
           <w:p>
             <w:pPr>
@@ -9652,7 +9645,7 @@
         <w:tc>
           <w:tcPr>
             <w:tcW w:w="1334" w:type="dxa"/>
-            <w:shd w:val="clear" w:color="auto" w:fill="808080"/>
+            <w:shd w:val="clear" w:color="auto" w:fill="7E7E7E"/>
           </w:tcPr>
           <w:p>
             <w:pPr>
@@ -9675,7 +9668,7 @@
         <w:tc>
           <w:tcPr>
             <w:tcW w:w="2130" w:type="dxa"/>
-            <w:shd w:val="clear" w:color="auto" w:fill="808080"/>
+            <w:shd w:val="clear" w:color="auto" w:fill="7E7E7E"/>
           </w:tcPr>
           <w:p>
             <w:pPr>
@@ -9698,7 +9691,7 @@
       </w:tr>
       <w:tr>
         <w:trPr>
-          <w:trHeight w:val="1293"/>
+          <w:trHeight w:val="1380"/>
           <w:jc w:val="center"/>
         </w:trPr>
         <w:tc>
@@ -9708,17 +9701,154 @@
           <w:p>
             <w:pPr>
               <w:pStyle w:val="TableParagraph"/>
+              <w:ind w:left="107" w:right="259"/>
+              <w:rPr>
+                <w:sz w:val="24"/>
+              </w:rPr>
+            </w:pPr>
+            <w:r>
+              <w:rPr>
+                <w:sz w:val="24"/>
+              </w:rPr>
+              <w:t xml:space="preserve">Màn hình </w:t>
+            </w:r>
+            <w:r>
+              <w:rPr>
+                <w:sz w:val="24"/>
+              </w:rPr>
+              <w:t>Point</w:t>
+            </w:r>
+          </w:p>
+        </w:tc>
+        <w:tc>
+          <w:tcPr>
+            <w:tcW w:w="2926" w:type="dxa"/>
+          </w:tcPr>
+          <w:p>
+            <w:pPr>
+              <w:pStyle w:val="TableParagraph"/>
+              <w:ind w:left="0" w:right="915"/>
+              <w:rPr>
+                <w:sz w:val="24"/>
+              </w:rPr>
+            </w:pPr>
+            <w:r>
+              <w:rPr>
+                <w:sz w:val="24"/>
+              </w:rPr>
+              <w:t xml:space="preserve"> Màn hình chính có: </w:t>
+            </w:r>
+          </w:p>
+          <w:p>
+            <w:pPr>
+              <w:pStyle w:val="TableParagraph"/>
+              <w:ind w:right="915"/>
+              <w:rPr>
+                <w:sz w:val="24"/>
+              </w:rPr>
+            </w:pPr>
+            <w:r>
+              <w:rPr>
+                <w:sz w:val="24"/>
+              </w:rPr>
+              <w:t xml:space="preserve"> Tên, Điểm</w:t>
+            </w:r>
+            <w:r>
+              <w:rPr>
+                <w:sz w:val="24"/>
+              </w:rPr>
+              <w:t>, nút next Rank</w:t>
+            </w:r>
+          </w:p>
+        </w:tc>
+        <w:tc>
+          <w:tcPr>
+            <w:tcW w:w="1334" w:type="dxa"/>
+          </w:tcPr>
+          <w:p>
+            <w:pPr>
+              <w:pStyle w:val="TableParagraph"/>
               <w:spacing w:line="273" w:lineRule="exact"/>
-              <w:ind w:left="107"/>
-              <w:rPr>
-                <w:sz w:val="24"/>
-              </w:rPr>
-            </w:pPr>
-            <w:r>
-              <w:rPr>
-                <w:sz w:val="24"/>
-              </w:rPr>
-              <w:t>Màn hình chi tiết chi tiêu tháng</w:t>
+              <w:ind w:left="0"/>
+              <w:rPr>
+                <w:sz w:val="24"/>
+              </w:rPr>
+            </w:pPr>
+            <w:r>
+              <w:rPr>
+                <w:sz w:val="24"/>
+              </w:rPr>
+              <w:t>Đọc tên và số điểm của người chơi khi chuyển sang màn hình điểm,</w:t>
+            </w:r>
+          </w:p>
+        </w:tc>
+        <w:tc>
+          <w:tcPr>
+            <w:tcW w:w="2130" w:type="dxa"/>
+          </w:tcPr>
+          <w:p>
+            <w:pPr>
+              <w:pStyle w:val="TableParagraph"/>
+              <w:spacing w:line="273" w:lineRule="exact"/>
+              <w:ind w:left="0"/>
+              <w:rPr>
+                <w:sz w:val="24"/>
+              </w:rPr>
+            </w:pPr>
+            <w:r>
+              <w:rPr>
+                <w:color w:val="404040" w:themeColor="text1" w:themeTint="BF"/>
+                <w:sz w:val="24"/>
+              </w:rPr>
+              <w:t>Ví dụ :</w:t>
+            </w:r>
+            <w:r>
+              <w:rPr>
+                <w:sz w:val="24"/>
+              </w:rPr>
+              <w:t xml:space="preserve"> Huy</w:t>
+            </w:r>
+          </w:p>
+          <w:p>
+            <w:pPr>
+              <w:pStyle w:val="TableParagraph"/>
+              <w:spacing w:line="273" w:lineRule="exact"/>
+              <w:ind w:left="0"/>
+              <w:rPr>
+                <w:sz w:val="24"/>
+              </w:rPr>
+            </w:pPr>
+            <w:r>
+              <w:rPr>
+                <w:sz w:val="24"/>
+              </w:rPr>
+              <w:t>Point : 1000</w:t>
+            </w:r>
+          </w:p>
+        </w:tc>
+      </w:tr>
+      <w:tr>
+        <w:trPr>
+          <w:trHeight w:val="972"/>
+          <w:jc w:val="center"/>
+        </w:trPr>
+        <w:tc>
+          <w:tcPr>
+            <w:tcW w:w="2130" w:type="dxa"/>
+          </w:tcPr>
+          <w:p>
+            <w:pPr>
+              <w:pStyle w:val="TableParagraph"/>
+              <w:ind w:left="107" w:right="273"/>
+              <w:rPr>
+                <w:sz w:val="24"/>
+              </w:rPr>
+            </w:pPr>
+            <w:r>
+              <w:rPr>
+                <w:sz w:val="24"/>
+              </w:rPr>
+              <w:t>TextView txtName</w:t>
             </w:r>
           </w:p>
         </w:tc>
@@ -9729,127 +9859,16 @@
           <w:p>
             <w:pPr>
               <w:pStyle w:val="TableParagraph"/>
-              <w:rPr>
-                <w:sz w:val="24"/>
-              </w:rPr>
-            </w:pPr>
-            <w:r>
-              <w:rPr>
-                <w:sz w:val="24"/>
-              </w:rPr>
-              <w:t>Màn hình gồm có:</w:t>
-            </w:r>
-          </w:p>
-          <w:p>
-            <w:pPr>
-              <w:pStyle w:val="TableParagraph"/>
-              <w:rPr>
-                <w:sz w:val="24"/>
-              </w:rPr>
-            </w:pPr>
-            <w:r>
-              <w:rPr>
-                <w:sz w:val="24"/>
-              </w:rPr>
-              <w:t xml:space="preserve"> Số dư đầu</w:t>
-            </w:r>
-          </w:p>
-          <w:p>
-            <w:pPr>
-              <w:pStyle w:val="TableParagraph"/>
-              <w:rPr>
-                <w:sz w:val="24"/>
-              </w:rPr>
-            </w:pPr>
-            <w:r>
-              <w:rPr>
-                <w:sz w:val="24"/>
-              </w:rPr>
-              <w:t xml:space="preserve"> Số dư cuối</w:t>
-            </w:r>
-          </w:p>
-          <w:p>
-            <w:pPr>
-              <w:pStyle w:val="TableParagraph"/>
-              <w:rPr>
-                <w:sz w:val="24"/>
-              </w:rPr>
-            </w:pPr>
-            <w:r>
-              <w:rPr>
-                <w:sz w:val="24"/>
-              </w:rPr>
-              <w:t xml:space="preserve"> Khoản thu</w:t>
-            </w:r>
-          </w:p>
-          <w:p>
-            <w:pPr>
-              <w:pStyle w:val="TableParagraph"/>
-              <w:rPr>
-                <w:sz w:val="24"/>
-              </w:rPr>
-            </w:pPr>
-            <w:r>
-              <w:rPr>
-                <w:sz w:val="24"/>
-              </w:rPr>
-              <w:t xml:space="preserve"> Khoản chi</w:t>
-            </w:r>
-          </w:p>
-          <w:p>
-            <w:pPr>
-              <w:pStyle w:val="TableParagraph"/>
-              <w:rPr>
-                <w:sz w:val="24"/>
-              </w:rPr>
-            </w:pPr>
-            <w:r>
-              <w:rPr>
-                <w:sz w:val="24"/>
-              </w:rPr>
-              <w:t xml:space="preserve"> Thu nhập ròng</w:t>
-            </w:r>
-          </w:p>
-          <w:p>
-            <w:pPr>
-              <w:pStyle w:val="TableParagraph"/>
-              <w:rPr>
-                <w:sz w:val="24"/>
-              </w:rPr>
-            </w:pPr>
-            <w:r>
-              <w:rPr>
-                <w:sz w:val="24"/>
-              </w:rPr>
-              <w:t>Chi tiết khoản chi</w:t>
-            </w:r>
-          </w:p>
-          <w:p>
-            <w:pPr>
-              <w:pStyle w:val="TableParagraph"/>
-              <w:rPr>
-                <w:sz w:val="24"/>
-              </w:rPr>
-            </w:pPr>
-            <w:r>
-              <w:rPr>
-                <w:sz w:val="24"/>
-              </w:rPr>
-              <w:t>Chi tiết khoản thu</w:t>
-            </w:r>
-          </w:p>
-          <w:p>
-            <w:pPr>
-              <w:pStyle w:val="TableParagraph"/>
-              <w:rPr>
-                <w:sz w:val="24"/>
-              </w:rPr>
-            </w:pPr>
-            <w:r>
-              <w:rPr>
-                <w:sz w:val="24"/>
-              </w:rPr>
-              <w:t>Số tiền các khoản</w:t>
+              <w:ind w:right="295"/>
+              <w:rPr>
+                <w:sz w:val="24"/>
+              </w:rPr>
+            </w:pPr>
+            <w:r>
+              <w:rPr>
+                <w:sz w:val="24"/>
+              </w:rPr>
+              <w:t>Hiển thị tên người chơi</w:t>
             </w:r>
           </w:p>
         </w:tc>
@@ -9860,16 +9879,204 @@
           <w:p>
             <w:pPr>
               <w:pStyle w:val="TableParagraph"/>
+              <w:spacing w:line="274" w:lineRule="exact"/>
+              <w:ind w:left="0"/>
+              <w:rPr>
+                <w:sz w:val="24"/>
+              </w:rPr>
+            </w:pPr>
+            <w:r>
+              <w:rPr>
+                <w:sz w:val="24"/>
+              </w:rPr>
+              <w:t>Được đọc ở màn hình tính điểm khi mà người chơi đã nhập trước đó.</w:t>
+            </w:r>
+          </w:p>
+        </w:tc>
+        <w:tc>
+          <w:tcPr>
+            <w:tcW w:w="2130" w:type="dxa"/>
+          </w:tcPr>
+          <w:p>
+            <w:pPr>
+              <w:pStyle w:val="TableParagraph"/>
+              <w:ind w:right="239"/>
+              <w:rPr>
+                <w:sz w:val="24"/>
+              </w:rPr>
+            </w:pPr>
+            <w:r>
+              <w:rPr>
+                <w:sz w:val="24"/>
+              </w:rPr>
+              <w:t>Ví dụ : Thái (do người chơi nhập)</w:t>
+            </w:r>
+          </w:p>
+        </w:tc>
+      </w:tr>
+      <w:tr>
+        <w:trPr>
+          <w:trHeight w:val="972"/>
+          <w:jc w:val="center"/>
+        </w:trPr>
+        <w:tc>
+          <w:tcPr>
+            <w:tcW w:w="2130" w:type="dxa"/>
+          </w:tcPr>
+          <w:p>
+            <w:pPr>
+              <w:pStyle w:val="TableParagraph"/>
+              <w:ind w:left="107" w:right="273"/>
+              <w:rPr>
+                <w:sz w:val="24"/>
+              </w:rPr>
+            </w:pPr>
+            <w:r>
+              <w:rPr>
+                <w:sz w:val="24"/>
+              </w:rPr>
+              <w:t xml:space="preserve">TextView </w:t>
+            </w:r>
+            <w:r>
+              <w:rPr>
+                <w:sz w:val="24"/>
+              </w:rPr>
+              <w:t>txtpoint</w:t>
+            </w:r>
+          </w:p>
+        </w:tc>
+        <w:tc>
+          <w:tcPr>
+            <w:tcW w:w="2926" w:type="dxa"/>
+          </w:tcPr>
+          <w:p>
+            <w:pPr>
+              <w:pStyle w:val="TableParagraph"/>
+              <w:ind w:left="0" w:right="295"/>
+              <w:rPr>
+                <w:sz w:val="24"/>
+              </w:rPr>
+            </w:pPr>
+            <w:r>
+              <w:rPr>
+                <w:sz w:val="24"/>
+              </w:rPr>
+              <w:t>Hiển thị khi của người chơi khi màn hình play bắt sự kiện</w:t>
+            </w:r>
+          </w:p>
+        </w:tc>
+        <w:tc>
+          <w:tcPr>
+            <w:tcW w:w="1334" w:type="dxa"/>
+          </w:tcPr>
+          <w:p>
+            <w:pPr>
+              <w:pStyle w:val="TableParagraph"/>
+              <w:spacing w:line="274" w:lineRule="exact"/>
+              <w:rPr>
+                <w:sz w:val="24"/>
+              </w:rPr>
+            </w:pPr>
+            <w:r>
+              <w:rPr>
+                <w:sz w:val="24"/>
+              </w:rPr>
+              <w:t>Điểm được hiển thị khi quá thời gian chơi cho phép, hết mạng, muốn nộp để kết thúc quá trình chơi</w:t>
+            </w:r>
+          </w:p>
+        </w:tc>
+        <w:tc>
+          <w:tcPr>
+            <w:tcW w:w="2130" w:type="dxa"/>
+          </w:tcPr>
+          <w:p>
+            <w:pPr>
+              <w:pStyle w:val="TableParagraph"/>
+              <w:ind w:right="239"/>
+              <w:rPr>
+                <w:sz w:val="24"/>
+              </w:rPr>
+            </w:pPr>
+            <w:r>
+              <w:rPr>
+                <w:sz w:val="24"/>
+              </w:rPr>
+              <w:t>Point : 800 (Điểm được tính bên màn hình play)</w:t>
+            </w:r>
+          </w:p>
+        </w:tc>
+      </w:tr>
+      <w:tr>
+        <w:trPr>
+          <w:trHeight w:val="1655"/>
+          <w:jc w:val="center"/>
+        </w:trPr>
+        <w:tc>
+          <w:tcPr>
+            <w:tcW w:w="2130" w:type="dxa"/>
+          </w:tcPr>
+          <w:p>
+            <w:pPr>
+              <w:pStyle w:val="TableParagraph"/>
               <w:spacing w:line="273" w:lineRule="exact"/>
-              <w:rPr>
-                <w:sz w:val="24"/>
-              </w:rPr>
-            </w:pPr>
-            <w:r>
-              <w:rPr>
-                <w:sz w:val="24"/>
-              </w:rPr>
-              <w:t>N/A</w:t>
+              <w:ind w:left="0" w:right="686"/>
+              <w:jc w:val="right"/>
+              <w:rPr>
+                <w:sz w:val="24"/>
+              </w:rPr>
+            </w:pPr>
+            <w:r>
+              <w:rPr>
+                <w:sz w:val="24"/>
+              </w:rPr>
+              <w:t>Button “Next”</w:t>
+            </w:r>
+          </w:p>
+        </w:tc>
+        <w:tc>
+          <w:tcPr>
+            <w:tcW w:w="2926" w:type="dxa"/>
+          </w:tcPr>
+          <w:p>
+            <w:pPr>
+              <w:pStyle w:val="TableParagraph"/>
+              <w:ind w:right="295"/>
+              <w:rPr>
+                <w:sz w:val="24"/>
+              </w:rPr>
+            </w:pPr>
+            <w:r>
+              <w:rPr>
+                <w:sz w:val="24"/>
+              </w:rPr>
+              <w:t xml:space="preserve">Chuyển qua màn hình </w:t>
+            </w:r>
+            <w:r>
+              <w:rPr>
+                <w:sz w:val="24"/>
+              </w:rPr>
+              <w:t>RANK</w:t>
+            </w:r>
+          </w:p>
+        </w:tc>
+        <w:tc>
+          <w:tcPr>
+            <w:tcW w:w="1334" w:type="dxa"/>
+          </w:tcPr>
+          <w:p>
+            <w:pPr>
+              <w:pStyle w:val="TableParagraph"/>
+              <w:spacing w:line="273" w:lineRule="exact"/>
+              <w:ind w:left="0"/>
+              <w:rPr>
+                <w:sz w:val="24"/>
+              </w:rPr>
+            </w:pPr>
+            <w:r>
+              <w:rPr>
+                <w:sz w:val="24"/>
+              </w:rPr>
+              <w:t>Đúp chuột</w:t>
             </w:r>
           </w:p>
         </w:tc>
@@ -9880,16 +10087,16 @@
           <w:p>
             <w:pPr>
               <w:pStyle w:val="TableParagraph"/>
-              <w:spacing w:line="273" w:lineRule="exact"/>
-              <w:rPr>
-                <w:sz w:val="24"/>
-              </w:rPr>
-            </w:pPr>
-            <w:r>
-              <w:rPr>
-                <w:sz w:val="24"/>
-              </w:rPr>
-              <w:t>N/A</w:t>
+              <w:ind w:left="0" w:right="239"/>
+              <w:rPr>
+                <w:sz w:val="24"/>
+              </w:rPr>
+            </w:pPr>
+            <w:r>
+              <w:rPr>
+                <w:sz w:val="24"/>
+              </w:rPr>
+              <w:t>Hiển thị lịch sử mà người chơi đã chơi.</w:t>
             </w:r>
           </w:p>
         </w:tc>
@@ -10692,8 +10899,8 @@
         </w:tabs>
         <w:spacing w:before="90"/>
       </w:pPr>
-      <w:bookmarkStart w:id="6" w:name="_bookmark6"/>
-      <w:bookmarkEnd w:id="6"/>
+      <w:bookmarkStart w:id="7" w:name="_bookmark6"/>
+      <w:bookmarkEnd w:id="7"/>
       <w:r>
         <w:lastRenderedPageBreak/>
         <w:t>Thiết kế hệ</w:t>
@@ -10849,7 +11056,7 @@
                     <pic:cNvPicPr/>
                   </pic:nvPicPr>
                   <pic:blipFill>
-                    <a:blip r:embed="rId15" cstate="print"/>
+                    <a:blip r:embed="rId16" cstate="print"/>
                     <a:stretch>
                       <a:fillRect/>
                     </a:stretch>
@@ -13425,21 +13632,7 @@
               <w:rPr>
                 <w:sz w:val="24"/>
               </w:rPr>
-              <w:t>Image thời tiết</w:t>
-            </w:r>
-            <w:proofErr w:type="gramStart"/>
-            <w:r>
-              <w:rPr>
-                <w:sz w:val="24"/>
-              </w:rPr>
-              <w:t>,độ</w:t>
-            </w:r>
-            <w:proofErr w:type="gramEnd"/>
-            <w:r>
-              <w:rPr>
-                <w:sz w:val="24"/>
-              </w:rPr>
-              <w:t xml:space="preserve"> ẩm, gió, mây.</w:t>
+              <w:t>Image thời tiết,độ ẩm, gió, mây.</w:t>
             </w:r>
           </w:p>
         </w:tc>
@@ -14028,7 +14221,7 @@
                     </pic:cNvPicPr>
                   </pic:nvPicPr>
                   <pic:blipFill>
-                    <a:blip r:embed="rId16" cstate="print">
+                    <a:blip r:embed="rId17" cstate="print">
                       <a:extLst>
                         <a:ext uri="{28A0092B-C50C-407E-A947-70E740481C1C}">
                           <a14:useLocalDpi xmlns:a14="http://schemas.microsoft.com/office/drawing/2010/main" val="0"/>
@@ -16935,8 +17128,8 @@
         <w:pStyle w:val="Heading1"/>
         <w:ind w:left="3096"/>
       </w:pPr>
-      <w:bookmarkStart w:id="7" w:name="_bookmark7"/>
-      <w:bookmarkEnd w:id="7"/>
+      <w:bookmarkStart w:id="8" w:name="_bookmark7"/>
+      <w:bookmarkEnd w:id="8"/>
       <w:r>
         <w:rPr>
           <w:color w:val="365F91"/>
@@ -16972,8 +17165,8 @@
           <w:tab w:val="left" w:pos="1676"/>
         </w:tabs>
       </w:pPr>
-      <w:bookmarkStart w:id="8" w:name="_bookmark8"/>
-      <w:bookmarkEnd w:id="8"/>
+      <w:bookmarkStart w:id="9" w:name="_bookmark8"/>
+      <w:bookmarkEnd w:id="9"/>
       <w:r>
         <w:t>Màn hình</w:t>
       </w:r>
@@ -17024,7 +17217,7 @@
                     <pic:cNvPicPr/>
                   </pic:nvPicPr>
                   <pic:blipFill>
-                    <a:blip r:embed="rId17" cstate="print"/>
+                    <a:blip r:embed="rId18" cstate="print"/>
                     <a:stretch>
                       <a:fillRect/>
                     </a:stretch>
@@ -17095,7 +17288,7 @@
                     <pic:cNvPicPr/>
                   </pic:nvPicPr>
                   <pic:blipFill>
-                    <a:blip r:embed="rId18" cstate="print"/>
+                    <a:blip r:embed="rId19" cstate="print"/>
                     <a:stretch>
                       <a:fillRect/>
                     </a:stretch>
@@ -17169,8 +17362,8 @@
         </w:tabs>
         <w:spacing w:before="205"/>
       </w:pPr>
-      <w:bookmarkStart w:id="9" w:name="_bookmark9"/>
-      <w:bookmarkEnd w:id="9"/>
+      <w:bookmarkStart w:id="10" w:name="_bookmark9"/>
+      <w:bookmarkEnd w:id="10"/>
       <w:r>
         <w:t xml:space="preserve">Màn hình </w:t>
       </w:r>
@@ -17225,7 +17418,7 @@
                     <pic:cNvPicPr/>
                   </pic:nvPicPr>
                   <pic:blipFill>
-                    <a:blip r:embed="rId19" cstate="print"/>
+                    <a:blip r:embed="rId20" cstate="print"/>
                     <a:stretch>
                       <a:fillRect/>
                     </a:stretch>
@@ -17274,7 +17467,7 @@
                     <pic:cNvPicPr/>
                   </pic:nvPicPr>
                   <pic:blipFill>
-                    <a:blip r:embed="rId20" cstate="print"/>
+                    <a:blip r:embed="rId21" cstate="print"/>
                     <a:stretch>
                       <a:fillRect/>
                     </a:stretch>
@@ -17355,7 +17548,7 @@
                     <pic:cNvPicPr/>
                   </pic:nvPicPr>
                   <pic:blipFill>
-                    <a:blip r:embed="rId21" cstate="print"/>
+                    <a:blip r:embed="rId22" cstate="print"/>
                     <a:stretch>
                       <a:fillRect/>
                     </a:stretch>
@@ -17420,8 +17613,8 @@
         </w:tabs>
         <w:spacing w:before="88"/>
       </w:pPr>
-      <w:bookmarkStart w:id="10" w:name="_bookmark10"/>
-      <w:bookmarkEnd w:id="10"/>
+      <w:bookmarkStart w:id="11" w:name="_bookmark10"/>
+      <w:bookmarkEnd w:id="11"/>
       <w:r>
         <w:t xml:space="preserve">Màn hình </w:t>
       </w:r>
@@ -17464,91 +17657,6 @@
             <wp:extent cx="6343650" cy="2828925"/>
             <wp:effectExtent l="0" t="0" r="0" b="9525"/>
             <wp:docPr id="4" name="Picture 4"/>
-            <wp:cNvGraphicFramePr>
-              <a:graphicFrameLocks xmlns:a="http://schemas.openxmlformats.org/drawingml/2006/main" noChangeAspect="1"/>
-            </wp:cNvGraphicFramePr>
-            <a:graphic xmlns:a="http://schemas.openxmlformats.org/drawingml/2006/main">
-              <a:graphicData uri="http://schemas.openxmlformats.org/drawingml/2006/picture">
-                <pic:pic xmlns:pic="http://schemas.openxmlformats.org/drawingml/2006/picture">
-                  <pic:nvPicPr>
-                    <pic:cNvPr id="1" name=""/>
-                    <pic:cNvPicPr/>
-                  </pic:nvPicPr>
-                  <pic:blipFill>
-                    <a:blip r:embed="rId22"/>
-                    <a:stretch>
-                      <a:fillRect/>
-                    </a:stretch>
-                  </pic:blipFill>
-                  <pic:spPr>
-                    <a:xfrm>
-                      <a:off x="0" y="0"/>
-                      <a:ext cx="6343650" cy="2828925"/>
-                    </a:xfrm>
-                    <a:prstGeom prst="rect">
-                      <a:avLst/>
-                    </a:prstGeom>
-                  </pic:spPr>
-                </pic:pic>
-              </a:graphicData>
-            </a:graphic>
-          </wp:inline>
-        </w:drawing>
-      </w:r>
-    </w:p>
-    <w:p>
-      <w:pPr>
-        <w:pStyle w:val="BodyText"/>
-        <w:spacing w:before="246"/>
-        <w:ind w:left="580"/>
-      </w:pPr>
-      <w:r>
-        <w:rPr>
-          <w:highlight w:val="yellow"/>
-        </w:rPr>
-        <w:t xml:space="preserve">Hàm GetView của </w:t>
-      </w:r>
-      <w:r>
-        <w:rPr>
-          <w:highlight w:val="yellow"/>
-        </w:rPr>
-        <w:t>Suggest</w:t>
-      </w:r>
-      <w:r>
-        <w:rPr>
-          <w:highlight w:val="yellow"/>
-        </w:rPr>
-        <w:t>Adapter</w:t>
-      </w:r>
-    </w:p>
-    <w:p>
-      <w:pPr>
-        <w:pStyle w:val="BodyText"/>
-        <w:spacing w:before="246"/>
-        <w:ind w:left="580"/>
-      </w:pPr>
-    </w:p>
-    <w:p>
-      <w:pPr>
-        <w:pStyle w:val="BodyText"/>
-        <w:spacing w:before="246"/>
-        <w:ind w:left="580"/>
-        <w:rPr>
-          <w:noProof/>
-          <w:lang w:bidi="ar-SA"/>
-        </w:rPr>
-      </w:pPr>
-      <w:r>
-        <w:rPr>
-          <w:noProof/>
-          <w:lang w:bidi="ar-SA"/>
-        </w:rPr>
-        <w:lastRenderedPageBreak/>
-        <w:drawing>
-          <wp:inline distT="0" distB="0" distL="0" distR="0" wp14:anchorId="373305FD" wp14:editId="5990488C">
-            <wp:extent cx="6464300" cy="3115945"/>
-            <wp:effectExtent l="0" t="0" r="0" b="0"/>
-            <wp:docPr id="6" name="Picture 6"/>
             <wp:cNvGraphicFramePr>
               <a:graphicFrameLocks xmlns:a="http://schemas.openxmlformats.org/drawingml/2006/main" noChangeAspect="1"/>
             </wp:cNvGraphicFramePr>
@@ -17568,7 +17676,7 @@
                   <pic:spPr>
                     <a:xfrm>
                       <a:off x="0" y="0"/>
-                      <a:ext cx="6464300" cy="3115945"/>
+                      <a:ext cx="6343650" cy="2828925"/>
                     </a:xfrm>
                     <a:prstGeom prst="rect">
                       <a:avLst/>
@@ -17580,23 +17688,60 @@
           </wp:inline>
         </w:drawing>
       </w:r>
-      <w:r>
+    </w:p>
+    <w:p>
+      <w:pPr>
+        <w:pStyle w:val="BodyText"/>
+        <w:spacing w:before="246"/>
+        <w:ind w:left="580"/>
+      </w:pPr>
+      <w:r>
+        <w:rPr>
+          <w:highlight w:val="yellow"/>
+        </w:rPr>
+        <w:t xml:space="preserve">Hàm GetView của </w:t>
+      </w:r>
+      <w:r>
+        <w:rPr>
+          <w:highlight w:val="yellow"/>
+        </w:rPr>
+        <w:t>Suggest</w:t>
+      </w:r>
+      <w:r>
+        <w:rPr>
+          <w:highlight w:val="yellow"/>
+        </w:rPr>
+        <w:t>Adapter</w:t>
+      </w:r>
+    </w:p>
+    <w:p>
+      <w:pPr>
+        <w:pStyle w:val="BodyText"/>
+        <w:spacing w:before="246"/>
+        <w:ind w:left="580"/>
+      </w:pPr>
+    </w:p>
+    <w:p>
+      <w:pPr>
+        <w:pStyle w:val="BodyText"/>
+        <w:spacing w:before="246"/>
+        <w:ind w:left="580"/>
         <w:rPr>
           <w:noProof/>
           <w:lang w:bidi="ar-SA"/>
         </w:rPr>
-        <w:t xml:space="preserve"> </w:t>
-      </w:r>
+      </w:pPr>
       <w:r>
         <w:rPr>
           <w:noProof/>
           <w:lang w:bidi="ar-SA"/>
         </w:rPr>
+        <w:lastRenderedPageBreak/>
         <w:drawing>
-          <wp:inline distT="0" distB="0" distL="0" distR="0" wp14:anchorId="580EBD74" wp14:editId="5388B9CE">
-            <wp:extent cx="6464300" cy="3111500"/>
+          <wp:inline distT="0" distB="0" distL="0" distR="0" wp14:anchorId="373305FD" wp14:editId="5990488C">
+            <wp:extent cx="6464300" cy="3115945"/>
             <wp:effectExtent l="0" t="0" r="0" b="0"/>
-            <wp:docPr id="7" name="Picture 7"/>
+            <wp:docPr id="6" name="Picture 6"/>
             <wp:cNvGraphicFramePr>
               <a:graphicFrameLocks xmlns:a="http://schemas.openxmlformats.org/drawingml/2006/main" noChangeAspect="1"/>
             </wp:cNvGraphicFramePr>
@@ -17616,7 +17761,7 @@
                   <pic:spPr>
                     <a:xfrm>
                       <a:off x="0" y="0"/>
-                      <a:ext cx="6464300" cy="3111500"/>
+                      <a:ext cx="6464300" cy="3115945"/>
                     </a:xfrm>
                     <a:prstGeom prst="rect">
                       <a:avLst/>
@@ -17641,10 +17786,10 @@
           <w:lang w:bidi="ar-SA"/>
         </w:rPr>
         <w:drawing>
-          <wp:inline distT="0" distB="0" distL="0" distR="0" wp14:anchorId="3AF90551" wp14:editId="7F3F4750">
-            <wp:extent cx="6464300" cy="818515"/>
+          <wp:inline distT="0" distB="0" distL="0" distR="0" wp14:anchorId="580EBD74" wp14:editId="5388B9CE">
+            <wp:extent cx="6464300" cy="3111500"/>
             <wp:effectExtent l="0" t="0" r="0" b="0"/>
-            <wp:docPr id="9" name="Picture 9"/>
+            <wp:docPr id="7" name="Picture 7"/>
             <wp:cNvGraphicFramePr>
               <a:graphicFrameLocks xmlns:a="http://schemas.openxmlformats.org/drawingml/2006/main" noChangeAspect="1"/>
             </wp:cNvGraphicFramePr>
@@ -17664,7 +17809,7 @@
                   <pic:spPr>
                     <a:xfrm>
                       <a:off x="0" y="0"/>
-                      <a:ext cx="6464300" cy="818515"/>
+                      <a:ext cx="6464300" cy="3111500"/>
                     </a:xfrm>
                     <a:prstGeom prst="rect">
                       <a:avLst/>
@@ -17676,62 +17821,23 @@
           </wp:inline>
         </w:drawing>
       </w:r>
-    </w:p>
-    <w:p>
-      <w:pPr>
-        <w:pStyle w:val="BodyText"/>
-        <w:spacing w:before="246"/>
-        <w:ind w:left="580"/>
-      </w:pPr>
-      <w:r>
-        <w:rPr>
-          <w:highlight w:val="yellow"/>
-        </w:rPr>
-        <w:t xml:space="preserve">Hàm </w:t>
-      </w:r>
-      <w:r>
-        <w:rPr>
-          <w:highlight w:val="yellow"/>
-        </w:rPr>
-        <w:t>OnCreate</w:t>
-      </w:r>
-      <w:r>
-        <w:rPr>
-          <w:highlight w:val="yellow"/>
-        </w:rPr>
-        <w:t xml:space="preserve"> của </w:t>
-      </w:r>
-      <w:r>
-        <w:rPr>
-          <w:highlight w:val="yellow"/>
-        </w:rPr>
-        <w:t>Main</w:t>
-      </w:r>
-    </w:p>
-    <w:p>
-      <w:pPr>
-        <w:pStyle w:val="BodyText"/>
-        <w:spacing w:before="246"/>
-        <w:ind w:left="580"/>
-      </w:pPr>
-    </w:p>
-    <w:p>
-      <w:pPr>
-        <w:pStyle w:val="BodyText"/>
-        <w:spacing w:before="246"/>
-        <w:ind w:left="580"/>
-      </w:pPr>
       <w:r>
         <w:rPr>
           <w:noProof/>
           <w:lang w:bidi="ar-SA"/>
         </w:rPr>
-        <w:lastRenderedPageBreak/>
+        <w:t xml:space="preserve"> </w:t>
+      </w:r>
+      <w:r>
+        <w:rPr>
+          <w:noProof/>
+          <w:lang w:bidi="ar-SA"/>
+        </w:rPr>
         <w:drawing>
-          <wp:inline distT="0" distB="0" distL="0" distR="0" wp14:anchorId="7D4344D4" wp14:editId="21ADA9A2">
-            <wp:extent cx="6464300" cy="4075430"/>
+          <wp:inline distT="0" distB="0" distL="0" distR="0" wp14:anchorId="3AF90551" wp14:editId="7F3F4750">
+            <wp:extent cx="6464300" cy="818515"/>
             <wp:effectExtent l="0" t="0" r="0" b="0"/>
-            <wp:docPr id="10" name="Picture 10"/>
+            <wp:docPr id="9" name="Picture 9"/>
             <wp:cNvGraphicFramePr>
               <a:graphicFrameLocks xmlns:a="http://schemas.openxmlformats.org/drawingml/2006/main" noChangeAspect="1"/>
             </wp:cNvGraphicFramePr>
@@ -17751,7 +17857,7 @@
                   <pic:spPr>
                     <a:xfrm>
                       <a:off x="0" y="0"/>
-                      <a:ext cx="6464300" cy="4075430"/>
+                      <a:ext cx="6464300" cy="818515"/>
                     </a:xfrm>
                     <a:prstGeom prst="rect">
                       <a:avLst/>
@@ -17774,19 +17880,7 @@
         <w:rPr>
           <w:highlight w:val="yellow"/>
         </w:rPr>
-        <w:t xml:space="preserve">Hàm </w:t>
-      </w:r>
-      <w:r>
-        <w:rPr>
-          <w:highlight w:val="yellow"/>
-        </w:rPr>
-        <w:t>Timer</w:t>
-      </w:r>
-      <w:r>
-        <w:rPr>
-          <w:highlight w:val="yellow"/>
-        </w:rPr>
-        <w:t xml:space="preserve"> của Main</w:t>
+        <w:t>Hàm OnCreate của Main</w:t>
       </w:r>
     </w:p>
     <w:p>
@@ -17795,16 +17889,24 @@
         <w:spacing w:before="246"/>
         <w:ind w:left="580"/>
       </w:pPr>
+    </w:p>
+    <w:p>
+      <w:pPr>
+        <w:pStyle w:val="BodyText"/>
+        <w:spacing w:before="246"/>
+        <w:ind w:left="580"/>
+      </w:pPr>
       <w:r>
         <w:rPr>
           <w:noProof/>
           <w:lang w:bidi="ar-SA"/>
         </w:rPr>
+        <w:lastRenderedPageBreak/>
         <w:drawing>
-          <wp:inline distT="0" distB="0" distL="0" distR="0" wp14:anchorId="3CA8A7F3" wp14:editId="76B23392">
-            <wp:extent cx="6464300" cy="3385185"/>
+          <wp:inline distT="0" distB="0" distL="0" distR="0" wp14:anchorId="7D4344D4" wp14:editId="21ADA9A2">
+            <wp:extent cx="6464300" cy="4075430"/>
             <wp:effectExtent l="0" t="0" r="0" b="0"/>
-            <wp:docPr id="12" name="Picture 12"/>
+            <wp:docPr id="10" name="Picture 10"/>
             <wp:cNvGraphicFramePr>
               <a:graphicFrameLocks xmlns:a="http://schemas.openxmlformats.org/drawingml/2006/main" noChangeAspect="1"/>
             </wp:cNvGraphicFramePr>
@@ -17824,7 +17926,7 @@
                   <pic:spPr>
                     <a:xfrm>
                       <a:off x="0" y="0"/>
-                      <a:ext cx="6464300" cy="3385185"/>
+                      <a:ext cx="6464300" cy="4075430"/>
                     </a:xfrm>
                     <a:prstGeom prst="rect">
                       <a:avLst/>
@@ -17853,7 +17955,7 @@
         <w:rPr>
           <w:highlight w:val="yellow"/>
         </w:rPr>
-        <w:t>Menu</w:t>
+        <w:t>Timer</w:t>
       </w:r>
       <w:r>
         <w:rPr>
@@ -17873,12 +17975,11 @@
           <w:noProof/>
           <w:lang w:bidi="ar-SA"/>
         </w:rPr>
-        <w:lastRenderedPageBreak/>
         <w:drawing>
-          <wp:inline distT="0" distB="0" distL="0" distR="0" wp14:anchorId="6E8F3201" wp14:editId="5535B3F1">
-            <wp:extent cx="6464300" cy="4444365"/>
+          <wp:inline distT="0" distB="0" distL="0" distR="0" wp14:anchorId="3CA8A7F3" wp14:editId="76B23392">
+            <wp:extent cx="6464300" cy="3385185"/>
             <wp:effectExtent l="0" t="0" r="0" b="0"/>
-            <wp:docPr id="13" name="Picture 13"/>
+            <wp:docPr id="12" name="Picture 12"/>
             <wp:cNvGraphicFramePr>
               <a:graphicFrameLocks xmlns:a="http://schemas.openxmlformats.org/drawingml/2006/main" noChangeAspect="1"/>
             </wp:cNvGraphicFramePr>
@@ -17898,7 +17999,7 @@
                   <pic:spPr>
                     <a:xfrm>
                       <a:off x="0" y="0"/>
-                      <a:ext cx="6464300" cy="4444365"/>
+                      <a:ext cx="6464300" cy="3385185"/>
                     </a:xfrm>
                     <a:prstGeom prst="rect">
                       <a:avLst/>
@@ -17927,7 +18028,7 @@
         <w:rPr>
           <w:highlight w:val="yellow"/>
         </w:rPr>
-        <w:t>initView</w:t>
+        <w:t>Menu</w:t>
       </w:r>
       <w:r>
         <w:rPr>
@@ -17941,22 +18042,18 @@
         <w:pStyle w:val="BodyText"/>
         <w:spacing w:before="246"/>
         <w:ind w:left="580"/>
+      </w:pPr>
+      <w:r>
         <w:rPr>
           <w:noProof/>
           <w:lang w:bidi="ar-SA"/>
         </w:rPr>
-      </w:pPr>
-      <w:r>
-        <w:rPr>
-          <w:noProof/>
-          <w:lang w:bidi="ar-SA"/>
-        </w:rPr>
         <w:lastRenderedPageBreak/>
         <w:drawing>
-          <wp:inline distT="0" distB="0" distL="0" distR="0" wp14:anchorId="4779E0C1" wp14:editId="42E39D71">
-            <wp:extent cx="6464300" cy="4733925"/>
+          <wp:inline distT="0" distB="0" distL="0" distR="0" wp14:anchorId="6E8F3201" wp14:editId="5535B3F1">
+            <wp:extent cx="6464300" cy="4444365"/>
             <wp:effectExtent l="0" t="0" r="0" b="0"/>
-            <wp:docPr id="14" name="Picture 14"/>
+            <wp:docPr id="13" name="Picture 13"/>
             <wp:cNvGraphicFramePr>
               <a:graphicFrameLocks xmlns:a="http://schemas.openxmlformats.org/drawingml/2006/main" noChangeAspect="1"/>
             </wp:cNvGraphicFramePr>
@@ -17976,7 +18073,7 @@
                   <pic:spPr>
                     <a:xfrm>
                       <a:off x="0" y="0"/>
-                      <a:ext cx="6464300" cy="4733925"/>
+                      <a:ext cx="6464300" cy="4444365"/>
                     </a:xfrm>
                     <a:prstGeom prst="rect">
                       <a:avLst/>
@@ -17988,13 +18085,42 @@
           </wp:inline>
         </w:drawing>
       </w:r>
-      <w:r>
+    </w:p>
+    <w:p>
+      <w:pPr>
+        <w:pStyle w:val="BodyText"/>
+        <w:spacing w:before="246"/>
+        <w:ind w:left="580"/>
+      </w:pPr>
+      <w:r>
+        <w:rPr>
+          <w:highlight w:val="yellow"/>
+        </w:rPr>
+        <w:t xml:space="preserve">Hàm </w:t>
+      </w:r>
+      <w:r>
+        <w:rPr>
+          <w:highlight w:val="yellow"/>
+        </w:rPr>
+        <w:t>initView</w:t>
+      </w:r>
+      <w:r>
+        <w:rPr>
+          <w:highlight w:val="yellow"/>
+        </w:rPr>
+        <w:t xml:space="preserve"> của Main</w:t>
+      </w:r>
+    </w:p>
+    <w:p>
+      <w:pPr>
+        <w:pStyle w:val="BodyText"/>
+        <w:spacing w:before="246"/>
+        <w:ind w:left="580"/>
         <w:rPr>
           <w:noProof/>
           <w:lang w:bidi="ar-SA"/>
         </w:rPr>
-        <w:t xml:space="preserve"> </w:t>
-      </w:r>
+      </w:pPr>
       <w:r>
         <w:rPr>
           <w:noProof/>
@@ -18002,10 +18128,10 @@
         </w:rPr>
         <w:lastRenderedPageBreak/>
         <w:drawing>
-          <wp:inline distT="0" distB="0" distL="0" distR="0" wp14:anchorId="6F9960DC" wp14:editId="1BBC3DE6">
-            <wp:extent cx="6464300" cy="4504690"/>
+          <wp:inline distT="0" distB="0" distL="0" distR="0" wp14:anchorId="4779E0C1" wp14:editId="42E39D71">
+            <wp:extent cx="6464300" cy="4733925"/>
             <wp:effectExtent l="0" t="0" r="0" b="0"/>
-            <wp:docPr id="15" name="Picture 15"/>
+            <wp:docPr id="14" name="Picture 14"/>
             <wp:cNvGraphicFramePr>
               <a:graphicFrameLocks xmlns:a="http://schemas.openxmlformats.org/drawingml/2006/main" noChangeAspect="1"/>
             </wp:cNvGraphicFramePr>
@@ -18025,7 +18151,7 @@
                   <pic:spPr>
                     <a:xfrm>
                       <a:off x="0" y="0"/>
-                      <a:ext cx="6464300" cy="4504690"/>
+                      <a:ext cx="6464300" cy="4733925"/>
                     </a:xfrm>
                     <a:prstGeom prst="rect">
                       <a:avLst/>
@@ -18051,10 +18177,10 @@
         </w:rPr>
         <w:lastRenderedPageBreak/>
         <w:drawing>
-          <wp:inline distT="0" distB="0" distL="0" distR="0" wp14:anchorId="773AD549" wp14:editId="3F6147CD">
-            <wp:extent cx="6464300" cy="4168775"/>
+          <wp:inline distT="0" distB="0" distL="0" distR="0" wp14:anchorId="6F9960DC" wp14:editId="1BBC3DE6">
+            <wp:extent cx="6464300" cy="4504690"/>
             <wp:effectExtent l="0" t="0" r="0" b="0"/>
-            <wp:docPr id="16" name="Picture 16"/>
+            <wp:docPr id="15" name="Picture 15"/>
             <wp:cNvGraphicFramePr>
               <a:graphicFrameLocks xmlns:a="http://schemas.openxmlformats.org/drawingml/2006/main" noChangeAspect="1"/>
             </wp:cNvGraphicFramePr>
@@ -18074,7 +18200,7 @@
                   <pic:spPr>
                     <a:xfrm>
                       <a:off x="0" y="0"/>
-                      <a:ext cx="6464300" cy="4168775"/>
+                      <a:ext cx="6464300" cy="4504690"/>
                     </a:xfrm>
                     <a:prstGeom prst="rect">
                       <a:avLst/>
@@ -18086,64 +18212,24 @@
           </wp:inline>
         </w:drawing>
       </w:r>
-    </w:p>
-    <w:p>
-      <w:pPr>
-        <w:pStyle w:val="BodyText"/>
-        <w:spacing w:before="246"/>
-        <w:ind w:left="580"/>
-      </w:pPr>
-      <w:r>
-        <w:rPr>
-          <w:highlight w:val="yellow"/>
-        </w:rPr>
-        <w:t xml:space="preserve"> </w:t>
-      </w:r>
-      <w:r>
-        <w:rPr>
-          <w:highlight w:val="yellow"/>
-        </w:rPr>
-        <w:t xml:space="preserve">Hàm </w:t>
-      </w:r>
-      <w:r>
-        <w:rPr>
-          <w:highlight w:val="yellow"/>
-        </w:rPr>
-        <w:t>setupList</w:t>
-      </w:r>
-      <w:r>
-        <w:rPr>
-          <w:highlight w:val="yellow"/>
-        </w:rPr>
-        <w:t xml:space="preserve"> </w:t>
-      </w:r>
-      <w:r>
-        <w:rPr>
-          <w:highlight w:val="yellow"/>
-        </w:rPr>
-        <w:t>của Main</w:t>
-      </w:r>
-    </w:p>
-    <w:p>
-      <w:pPr>
-        <w:pStyle w:val="BodyText"/>
-        <w:spacing w:before="246"/>
-        <w:ind w:left="580"/>
-        <w:rPr>
-          <w:highlight w:val="yellow"/>
-        </w:rPr>
-      </w:pPr>
       <w:r>
         <w:rPr>
           <w:noProof/>
           <w:lang w:bidi="ar-SA"/>
         </w:rPr>
+        <w:t xml:space="preserve"> </w:t>
+      </w:r>
+      <w:r>
+        <w:rPr>
+          <w:noProof/>
+          <w:lang w:bidi="ar-SA"/>
+        </w:rPr>
         <w:lastRenderedPageBreak/>
         <w:drawing>
-          <wp:inline distT="0" distB="0" distL="0" distR="0" wp14:anchorId="3E1EC598" wp14:editId="6982172A">
-            <wp:extent cx="6464300" cy="4987925"/>
+          <wp:inline distT="0" distB="0" distL="0" distR="0" wp14:anchorId="773AD549" wp14:editId="3F6147CD">
+            <wp:extent cx="6464300" cy="4168775"/>
             <wp:effectExtent l="0" t="0" r="0" b="0"/>
-            <wp:docPr id="18" name="Picture 18"/>
+            <wp:docPr id="16" name="Picture 16"/>
             <wp:cNvGraphicFramePr>
               <a:graphicFrameLocks xmlns:a="http://schemas.openxmlformats.org/drawingml/2006/main" noChangeAspect="1"/>
             </wp:cNvGraphicFramePr>
@@ -18163,7 +18249,7 @@
                   <pic:spPr>
                     <a:xfrm>
                       <a:off x="0" y="0"/>
-                      <a:ext cx="6464300" cy="4987925"/>
+                      <a:ext cx="6464300" cy="4168775"/>
                     </a:xfrm>
                     <a:prstGeom prst="rect">
                       <a:avLst/>
@@ -18186,19 +18272,7 @@
         <w:rPr>
           <w:highlight w:val="yellow"/>
         </w:rPr>
-        <w:t xml:space="preserve"> Hàm setup</w:t>
-      </w:r>
-      <w:r>
-        <w:rPr>
-          <w:highlight w:val="yellow"/>
-        </w:rPr>
-        <w:t>Null</w:t>
-      </w:r>
-      <w:r>
-        <w:rPr>
-          <w:highlight w:val="yellow"/>
-        </w:rPr>
-        <w:t>List</w:t>
+        <w:t xml:space="preserve"> Hàm setupList</w:t>
       </w:r>
       <w:r>
         <w:rPr>
@@ -18218,22 +18292,21 @@
         <w:pStyle w:val="BodyText"/>
         <w:spacing w:before="246"/>
         <w:ind w:left="580"/>
-        <w:sectPr>
-          <w:pgSz w:w="12240" w:h="15840"/>
-          <w:pgMar w:top="1160" w:right="840" w:bottom="1200" w:left="1220" w:header="764" w:footer="1012" w:gutter="0"/>
-          <w:cols w:space="720"/>
-        </w:sectPr>
+        <w:rPr>
+          <w:highlight w:val="yellow"/>
+        </w:rPr>
       </w:pPr>
       <w:r>
         <w:rPr>
           <w:noProof/>
           <w:lang w:bidi="ar-SA"/>
         </w:rPr>
+        <w:lastRenderedPageBreak/>
         <w:drawing>
-          <wp:inline distT="0" distB="0" distL="0" distR="0" wp14:anchorId="023D747A" wp14:editId="11E1E7EB">
-            <wp:extent cx="4219575" cy="1428750"/>
-            <wp:effectExtent l="0" t="0" r="9525" b="0"/>
-            <wp:docPr id="19" name="Picture 19"/>
+          <wp:inline distT="0" distB="0" distL="0" distR="0" wp14:anchorId="3E1EC598" wp14:editId="6982172A">
+            <wp:extent cx="6464300" cy="4987925"/>
+            <wp:effectExtent l="0" t="0" r="0" b="0"/>
+            <wp:docPr id="18" name="Picture 18"/>
             <wp:cNvGraphicFramePr>
               <a:graphicFrameLocks xmlns:a="http://schemas.openxmlformats.org/drawingml/2006/main" noChangeAspect="1"/>
             </wp:cNvGraphicFramePr>
@@ -18253,6 +18326,96 @@
                   <pic:spPr>
                     <a:xfrm>
                       <a:off x="0" y="0"/>
+                      <a:ext cx="6464300" cy="4987925"/>
+                    </a:xfrm>
+                    <a:prstGeom prst="rect">
+                      <a:avLst/>
+                    </a:prstGeom>
+                  </pic:spPr>
+                </pic:pic>
+              </a:graphicData>
+            </a:graphic>
+          </wp:inline>
+        </w:drawing>
+      </w:r>
+    </w:p>
+    <w:p>
+      <w:pPr>
+        <w:pStyle w:val="BodyText"/>
+        <w:spacing w:before="246"/>
+        <w:ind w:left="580"/>
+      </w:pPr>
+      <w:r>
+        <w:rPr>
+          <w:highlight w:val="yellow"/>
+        </w:rPr>
+        <w:t xml:space="preserve"> Hàm setup</w:t>
+      </w:r>
+      <w:r>
+        <w:rPr>
+          <w:highlight w:val="yellow"/>
+        </w:rPr>
+        <w:t>Null</w:t>
+      </w:r>
+      <w:r>
+        <w:rPr>
+          <w:highlight w:val="yellow"/>
+        </w:rPr>
+        <w:t>List</w:t>
+      </w:r>
+      <w:r>
+        <w:rPr>
+          <w:highlight w:val="yellow"/>
+        </w:rPr>
+        <w:t xml:space="preserve"> </w:t>
+      </w:r>
+      <w:r>
+        <w:rPr>
+          <w:highlight w:val="yellow"/>
+        </w:rPr>
+        <w:t>của Main</w:t>
+      </w:r>
+    </w:p>
+    <w:p>
+      <w:pPr>
+        <w:pStyle w:val="BodyText"/>
+        <w:spacing w:before="246"/>
+        <w:ind w:left="580"/>
+        <w:sectPr>
+          <w:pgSz w:w="12240" w:h="15840"/>
+          <w:pgMar w:top="1160" w:right="840" w:bottom="1200" w:left="1220" w:header="764" w:footer="1012" w:gutter="0"/>
+          <w:cols w:space="720"/>
+        </w:sectPr>
+      </w:pPr>
+      <w:r>
+        <w:rPr>
+          <w:noProof/>
+          <w:lang w:bidi="ar-SA"/>
+        </w:rPr>
+        <w:drawing>
+          <wp:inline distT="0" distB="0" distL="0" distR="0" wp14:anchorId="023D747A" wp14:editId="11E1E7EB">
+            <wp:extent cx="4219575" cy="1428750"/>
+            <wp:effectExtent l="0" t="0" r="9525" b="0"/>
+            <wp:docPr id="19" name="Picture 19"/>
+            <wp:cNvGraphicFramePr>
+              <a:graphicFrameLocks xmlns:a="http://schemas.openxmlformats.org/drawingml/2006/main" noChangeAspect="1"/>
+            </wp:cNvGraphicFramePr>
+            <a:graphic xmlns:a="http://schemas.openxmlformats.org/drawingml/2006/main">
+              <a:graphicData uri="http://schemas.openxmlformats.org/drawingml/2006/picture">
+                <pic:pic xmlns:pic="http://schemas.openxmlformats.org/drawingml/2006/picture">
+                  <pic:nvPicPr>
+                    <pic:cNvPr id="1" name=""/>
+                    <pic:cNvPicPr/>
+                  </pic:nvPicPr>
+                  <pic:blipFill>
+                    <a:blip r:embed="rId34"/>
+                    <a:stretch>
+                      <a:fillRect/>
+                    </a:stretch>
+                  </pic:blipFill>
+                  <pic:spPr>
+                    <a:xfrm>
+                      <a:off x="0" y="0"/>
                       <a:ext cx="4219575" cy="1428750"/>
                     </a:xfrm>
                     <a:prstGeom prst="rect">
@@ -18265,8 +18428,6 @@
           </wp:inline>
         </w:drawing>
       </w:r>
-      <w:bookmarkStart w:id="11" w:name="_GoBack"/>
-      <w:bookmarkEnd w:id="11"/>
     </w:p>
     <w:p>
       <w:pPr>
@@ -18368,7 +18529,7 @@
                     <pic:cNvPicPr/>
                   </pic:nvPicPr>
                   <pic:blipFill>
-                    <a:blip r:embed="rId34" cstate="print"/>
+                    <a:blip r:embed="rId35" cstate="print"/>
                     <a:stretch>
                       <a:fillRect/>
                     </a:stretch>
@@ -18498,7 +18659,7 @@
                     <pic:cNvPicPr/>
                   </pic:nvPicPr>
                   <pic:blipFill>
-                    <a:blip r:embed="rId35" cstate="print"/>
+                    <a:blip r:embed="rId36" cstate="print"/>
                     <a:stretch>
                       <a:fillRect/>
                     </a:stretch>
@@ -18592,7 +18753,7 @@
                     <pic:cNvPicPr/>
                   </pic:nvPicPr>
                   <pic:blipFill>
-                    <a:blip r:embed="rId36" cstate="print"/>
+                    <a:blip r:embed="rId37" cstate="print"/>
                     <a:stretch>
                       <a:fillRect/>
                     </a:stretch>
@@ -19036,7 +19197,7 @@
 </file>
 
 <file path=word/endnotes.xml><?xml version="1.0" encoding="utf-8"?>
-<w:endnotes xmlns:wpc="http://schemas.microsoft.com/office/word/2010/wordprocessingCanvas" xmlns:mc="http://schemas.openxmlformats.org/markup-compatibility/2006" xmlns:o="urn:schemas-microsoft-com:office:office" xmlns:r="http://schemas.openxmlformats.org/officeDocument/2006/relationships" xmlns:m="http://schemas.openxmlformats.org/officeDocument/2006/math" xmlns:v="urn:schemas-microsoft-com:vml" xmlns:wp14="http://schemas.microsoft.com/office/word/2010/wordprocessingDrawing" xmlns:wp="http://schemas.openxmlformats.org/drawingml/2006/wordprocessingDrawing" xmlns:w10="urn:schemas-microsoft-com:office:word" xmlns:w="http://schemas.openxmlformats.org/wordprocessingml/2006/main" xmlns:w14="http://schemas.microsoft.com/office/word/2010/wordml" xmlns:w15="http://schemas.microsoft.com/office/word/2012/wordml" xmlns:wpg="http://schemas.microsoft.com/office/word/2010/wordprocessingGroup" xmlns:wpi="http://schemas.microsoft.com/office/word/2010/wordprocessingInk" xmlns:wne="http://schemas.microsoft.com/office/word/2006/wordml" xmlns:wps="http://schemas.microsoft.com/office/word/2010/wordprocessingShape" mc:Ignorable="w14 w15 wp14">
+<w:endnotes xmlns:wpc="http://schemas.microsoft.com/office/word/2010/wordprocessingCanvas" xmlns:cx="http://schemas.microsoft.com/office/drawing/2014/chartex" xmlns:mc="http://schemas.openxmlformats.org/markup-compatibility/2006" xmlns:o="urn:schemas-microsoft-com:office:office" xmlns:r="http://schemas.openxmlformats.org/officeDocument/2006/relationships" xmlns:m="http://schemas.openxmlformats.org/officeDocument/2006/math" xmlns:v="urn:schemas-microsoft-com:vml" xmlns:wp14="http://schemas.microsoft.com/office/word/2010/wordprocessingDrawing" xmlns:wp="http://schemas.openxmlformats.org/drawingml/2006/wordprocessingDrawing" xmlns:w10="urn:schemas-microsoft-com:office:word" xmlns:w="http://schemas.openxmlformats.org/wordprocessingml/2006/main" xmlns:w14="http://schemas.microsoft.com/office/word/2010/wordml" xmlns:w15="http://schemas.microsoft.com/office/word/2012/wordml" xmlns:w16se="http://schemas.microsoft.com/office/word/2015/wordml/symex" xmlns:wpg="http://schemas.microsoft.com/office/word/2010/wordprocessingGroup" xmlns:wpi="http://schemas.microsoft.com/office/word/2010/wordprocessingInk" xmlns:wne="http://schemas.microsoft.com/office/word/2006/wordml" xmlns:wps="http://schemas.microsoft.com/office/word/2010/wordprocessingShape" mc:Ignorable="w14 w15 w16se wp14">
   <w:endnote w:type="separator" w:id="-1">
     <w:p>
       <w:r>
@@ -19055,7 +19216,7 @@
 </file>
 
 <file path=word/footer1.xml><?xml version="1.0" encoding="utf-8"?>
-<w:ftr xmlns:wpc="http://schemas.microsoft.com/office/word/2010/wordprocessingCanvas" xmlns:mc="http://schemas.openxmlformats.org/markup-compatibility/2006" xmlns:o="urn:schemas-microsoft-com:office:office" xmlns:r="http://schemas.openxmlformats.org/officeDocument/2006/relationships" xmlns:m="http://schemas.openxmlformats.org/officeDocument/2006/math" xmlns:v="urn:schemas-microsoft-com:vml" xmlns:wp14="http://schemas.microsoft.com/office/word/2010/wordprocessingDrawing" xmlns:wp="http://schemas.openxmlformats.org/drawingml/2006/wordprocessingDrawing" xmlns:w10="urn:schemas-microsoft-com:office:word" xmlns:w="http://schemas.openxmlformats.org/wordprocessingml/2006/main" xmlns:w14="http://schemas.microsoft.com/office/word/2010/wordml" xmlns:w15="http://schemas.microsoft.com/office/word/2012/wordml" xmlns:wpg="http://schemas.microsoft.com/office/word/2010/wordprocessingGroup" xmlns:wpi="http://schemas.microsoft.com/office/word/2010/wordprocessingInk" xmlns:wne="http://schemas.microsoft.com/office/word/2006/wordml" xmlns:wps="http://schemas.microsoft.com/office/word/2010/wordprocessingShape" mc:Ignorable="w14 w15 wp14">
+<w:ftr xmlns:wpc="http://schemas.microsoft.com/office/word/2010/wordprocessingCanvas" xmlns:cx="http://schemas.microsoft.com/office/drawing/2014/chartex" xmlns:mc="http://schemas.openxmlformats.org/markup-compatibility/2006" xmlns:o="urn:schemas-microsoft-com:office:office" xmlns:r="http://schemas.openxmlformats.org/officeDocument/2006/relationships" xmlns:m="http://schemas.openxmlformats.org/officeDocument/2006/math" xmlns:v="urn:schemas-microsoft-com:vml" xmlns:wp14="http://schemas.microsoft.com/office/word/2010/wordprocessingDrawing" xmlns:wp="http://schemas.openxmlformats.org/drawingml/2006/wordprocessingDrawing" xmlns:w10="urn:schemas-microsoft-com:office:word" xmlns:w="http://schemas.openxmlformats.org/wordprocessingml/2006/main" xmlns:w14="http://schemas.microsoft.com/office/word/2010/wordml" xmlns:w15="http://schemas.microsoft.com/office/word/2012/wordml" xmlns:w16se="http://schemas.microsoft.com/office/word/2015/wordml/symex" xmlns:wpg="http://schemas.microsoft.com/office/word/2010/wordprocessingGroup" xmlns:wpi="http://schemas.microsoft.com/office/word/2010/wordprocessingInk" xmlns:wne="http://schemas.microsoft.com/office/word/2006/wordml" xmlns:wps="http://schemas.microsoft.com/office/word/2010/wordprocessingShape" mc:Ignorable="w14 w15 w16se wp14">
   <w:p>
     <w:pPr>
       <w:pStyle w:val="BodyText"/>
@@ -19104,7 +19265,7 @@
                     <w:rFonts w:ascii="Arial"/>
                     <w:noProof/>
                   </w:rPr>
-                  <w:t>46</w:t>
+                  <w:t>13</w:t>
                 </w:r>
                 <w:r>
                   <w:fldChar w:fldCharType="end"/>
@@ -19121,7 +19282,7 @@
 </file>
 
 <file path=word/footnotes.xml><?xml version="1.0" encoding="utf-8"?>
-<w:footnotes xmlns:wpc="http://schemas.microsoft.com/office/word/2010/wordprocessingCanvas" xmlns:mc="http://schemas.openxmlformats.org/markup-compatibility/2006" xmlns:o="urn:schemas-microsoft-com:office:office" xmlns:r="http://schemas.openxmlformats.org/officeDocument/2006/relationships" xmlns:m="http://schemas.openxmlformats.org/officeDocument/2006/math" xmlns:v="urn:schemas-microsoft-com:vml" xmlns:wp14="http://schemas.microsoft.com/office/word/2010/wordprocessingDrawing" xmlns:wp="http://schemas.openxmlformats.org/drawingml/2006/wordprocessingDrawing" xmlns:w10="urn:schemas-microsoft-com:office:word" xmlns:w="http://schemas.openxmlformats.org/wordprocessingml/2006/main" xmlns:w14="http://schemas.microsoft.com/office/word/2010/wordml" xmlns:w15="http://schemas.microsoft.com/office/word/2012/wordml" xmlns:wpg="http://schemas.microsoft.com/office/word/2010/wordprocessingGroup" xmlns:wpi="http://schemas.microsoft.com/office/word/2010/wordprocessingInk" xmlns:wne="http://schemas.microsoft.com/office/word/2006/wordml" xmlns:wps="http://schemas.microsoft.com/office/word/2010/wordprocessingShape" mc:Ignorable="w14 w15 wp14">
+<w:footnotes xmlns:wpc="http://schemas.microsoft.com/office/word/2010/wordprocessingCanvas" xmlns:cx="http://schemas.microsoft.com/office/drawing/2014/chartex" xmlns:mc="http://schemas.openxmlformats.org/markup-compatibility/2006" xmlns:o="urn:schemas-microsoft-com:office:office" xmlns:r="http://schemas.openxmlformats.org/officeDocument/2006/relationships" xmlns:m="http://schemas.openxmlformats.org/officeDocument/2006/math" xmlns:v="urn:schemas-microsoft-com:vml" xmlns:wp14="http://schemas.microsoft.com/office/word/2010/wordprocessingDrawing" xmlns:wp="http://schemas.openxmlformats.org/drawingml/2006/wordprocessingDrawing" xmlns:w10="urn:schemas-microsoft-com:office:word" xmlns:w="http://schemas.openxmlformats.org/wordprocessingml/2006/main" xmlns:w14="http://schemas.microsoft.com/office/word/2010/wordml" xmlns:w15="http://schemas.microsoft.com/office/word/2012/wordml" xmlns:w16se="http://schemas.microsoft.com/office/word/2015/wordml/symex" xmlns:wpg="http://schemas.microsoft.com/office/word/2010/wordprocessingGroup" xmlns:wpi="http://schemas.microsoft.com/office/word/2010/wordprocessingInk" xmlns:wne="http://schemas.microsoft.com/office/word/2006/wordml" xmlns:wps="http://schemas.microsoft.com/office/word/2010/wordprocessingShape" mc:Ignorable="w14 w15 w16se wp14">
   <w:footnote w:type="separator" w:id="-1">
     <w:p>
       <w:r>
@@ -19140,7 +19301,7 @@
 </file>
 
 <file path=word/header1.xml><?xml version="1.0" encoding="utf-8"?>
-<w:hdr xmlns:wpc="http://schemas.microsoft.com/office/word/2010/wordprocessingCanvas" xmlns:mc="http://schemas.openxmlformats.org/markup-compatibility/2006" xmlns:o="urn:schemas-microsoft-com:office:office" xmlns:r="http://schemas.openxmlformats.org/officeDocument/2006/relationships" xmlns:m="http://schemas.openxmlformats.org/officeDocument/2006/math" xmlns:v="urn:schemas-microsoft-com:vml" xmlns:wp14="http://schemas.microsoft.com/office/word/2010/wordprocessingDrawing" xmlns:wp="http://schemas.openxmlformats.org/drawingml/2006/wordprocessingDrawing" xmlns:w10="urn:schemas-microsoft-com:office:word" xmlns:w="http://schemas.openxmlformats.org/wordprocessingml/2006/main" xmlns:w14="http://schemas.microsoft.com/office/word/2010/wordml" xmlns:w15="http://schemas.microsoft.com/office/word/2012/wordml" xmlns:wpg="http://schemas.microsoft.com/office/word/2010/wordprocessingGroup" xmlns:wpi="http://schemas.microsoft.com/office/word/2010/wordprocessingInk" xmlns:wne="http://schemas.microsoft.com/office/word/2006/wordml" xmlns:wps="http://schemas.microsoft.com/office/word/2010/wordprocessingShape" mc:Ignorable="w14 w15 wp14">
+<w:hdr xmlns:wpc="http://schemas.microsoft.com/office/word/2010/wordprocessingCanvas" xmlns:cx="http://schemas.microsoft.com/office/drawing/2014/chartex" xmlns:mc="http://schemas.openxmlformats.org/markup-compatibility/2006" xmlns:o="urn:schemas-microsoft-com:office:office" xmlns:r="http://schemas.openxmlformats.org/officeDocument/2006/relationships" xmlns:m="http://schemas.openxmlformats.org/officeDocument/2006/math" xmlns:v="urn:schemas-microsoft-com:vml" xmlns:wp14="http://schemas.microsoft.com/office/word/2010/wordprocessingDrawing" xmlns:wp="http://schemas.openxmlformats.org/drawingml/2006/wordprocessingDrawing" xmlns:w10="urn:schemas-microsoft-com:office:word" xmlns:w="http://schemas.openxmlformats.org/wordprocessingml/2006/main" xmlns:w14="http://schemas.microsoft.com/office/word/2010/wordml" xmlns:w15="http://schemas.microsoft.com/office/word/2012/wordml" xmlns:w16se="http://schemas.microsoft.com/office/word/2015/wordml/symex" xmlns:wpg="http://schemas.microsoft.com/office/word/2010/wordprocessingGroup" xmlns:wpi="http://schemas.microsoft.com/office/word/2010/wordprocessingInk" xmlns:wne="http://schemas.microsoft.com/office/word/2006/wordml" xmlns:wps="http://schemas.microsoft.com/office/word/2010/wordprocessingShape" mc:Ignorable="w14 w15 w16se wp14">
   <w:p>
     <w:pPr>
       <w:pStyle w:val="BodyText"/>
@@ -19295,7 +19456,7 @@
 </file>
 
 <file path=word/numbering.xml><?xml version="1.0" encoding="utf-8"?>
-<w:numbering xmlns:wpc="http://schemas.microsoft.com/office/word/2010/wordprocessingCanvas" xmlns:mc="http://schemas.openxmlformats.org/markup-compatibility/2006" xmlns:o="urn:schemas-microsoft-com:office:office" xmlns:r="http://schemas.openxmlformats.org/officeDocument/2006/relationships" xmlns:m="http://schemas.openxmlformats.org/officeDocument/2006/math" xmlns:v="urn:schemas-microsoft-com:vml" xmlns:wp14="http://schemas.microsoft.com/office/word/2010/wordprocessingDrawing" xmlns:wp="http://schemas.openxmlformats.org/drawingml/2006/wordprocessingDrawing" xmlns:w10="urn:schemas-microsoft-com:office:word" xmlns:w="http://schemas.openxmlformats.org/wordprocessingml/2006/main" xmlns:w14="http://schemas.microsoft.com/office/word/2010/wordml" xmlns:w15="http://schemas.microsoft.com/office/word/2012/wordml" xmlns:wpg="http://schemas.microsoft.com/office/word/2010/wordprocessingGroup" xmlns:wpi="http://schemas.microsoft.com/office/word/2010/wordprocessingInk" xmlns:wne="http://schemas.microsoft.com/office/word/2006/wordml" xmlns:wps="http://schemas.microsoft.com/office/word/2010/wordprocessingShape" mc:Ignorable="w14 w15 wp14">
+<w:numbering xmlns:wpc="http://schemas.microsoft.com/office/word/2010/wordprocessingCanvas" xmlns:cx="http://schemas.microsoft.com/office/drawing/2014/chartex" xmlns:mc="http://schemas.openxmlformats.org/markup-compatibility/2006" xmlns:o="urn:schemas-microsoft-com:office:office" xmlns:r="http://schemas.openxmlformats.org/officeDocument/2006/relationships" xmlns:m="http://schemas.openxmlformats.org/officeDocument/2006/math" xmlns:v="urn:schemas-microsoft-com:vml" xmlns:wp14="http://schemas.microsoft.com/office/word/2010/wordprocessingDrawing" xmlns:wp="http://schemas.openxmlformats.org/drawingml/2006/wordprocessingDrawing" xmlns:w10="urn:schemas-microsoft-com:office:word" xmlns:w="http://schemas.openxmlformats.org/wordprocessingml/2006/main" xmlns:w14="http://schemas.microsoft.com/office/word/2010/wordml" xmlns:w15="http://schemas.microsoft.com/office/word/2012/wordml" xmlns:w16se="http://schemas.microsoft.com/office/word/2015/wordml/symex" xmlns:wpg="http://schemas.microsoft.com/office/word/2010/wordprocessingGroup" xmlns:wpi="http://schemas.microsoft.com/office/word/2010/wordprocessingInk" xmlns:wne="http://schemas.microsoft.com/office/word/2006/wordml" xmlns:wps="http://schemas.microsoft.com/office/word/2010/wordprocessingShape" mc:Ignorable="w14 w15 w16se wp14">
   <w:abstractNum w:abstractNumId="0" w15:restartNumberingAfterBreak="0">
     <w:nsid w:val="042F2763"/>
     <w:multiLevelType w:val="multilevel"/>
@@ -22119,7 +22280,7 @@
 </file>
 
 <file path=word/styles.xml><?xml version="1.0" encoding="utf-8"?>
-<w:styles xmlns:mc="http://schemas.openxmlformats.org/markup-compatibility/2006" xmlns:r="http://schemas.openxmlformats.org/officeDocument/2006/relationships" xmlns:w="http://schemas.openxmlformats.org/wordprocessingml/2006/main" xmlns:w14="http://schemas.microsoft.com/office/word/2010/wordml" xmlns:w15="http://schemas.microsoft.com/office/word/2012/wordml" mc:Ignorable="w14 w15">
+<w:styles xmlns:mc="http://schemas.openxmlformats.org/markup-compatibility/2006" xmlns:r="http://schemas.openxmlformats.org/officeDocument/2006/relationships" xmlns:w="http://schemas.openxmlformats.org/wordprocessingml/2006/main" xmlns:w14="http://schemas.microsoft.com/office/word/2010/wordml" xmlns:w15="http://schemas.microsoft.com/office/word/2012/wordml" xmlns:w16se="http://schemas.microsoft.com/office/word/2015/wordml/symex" mc:Ignorable="w14 w15 w16se">
   <w:docDefaults>
     <w:rPrDefault>
       <w:rPr>
@@ -23038,7 +23199,7 @@
 </file>
 
 <file path=customXml/itemProps1.xml><?xml version="1.0" encoding="utf-8"?>
-<ds:datastoreItem xmlns:ds="http://schemas.openxmlformats.org/officeDocument/2006/customXml" ds:itemID="{35FF7C0E-77D9-40F2-BAAB-3D0BF877D226}">
+<ds:datastoreItem xmlns:ds="http://schemas.openxmlformats.org/officeDocument/2006/customXml" ds:itemID="{123E5BC1-CA11-4B5D-B25F-41DE9A3ADEA8}">
   <ds:schemaRefs>
     <ds:schemaRef ds:uri="http://schemas.openxmlformats.org/officeDocument/2006/bibliography"/>
   </ds:schemaRefs>

</xml_diff>